<commit_message>
modification du fichier word
</commit_message>
<xml_diff>
--- a/S1/Pour afficher des chiffres romains dans une liste ordonnée.docx
+++ b/S1/Pour afficher des chiffres romains dans une liste ordonnée.docx
@@ -4,91 +4,13 @@
   <w:body>
     <w:p>
       <w:pPr>
-        <w:pStyle w:val="ListParagraph"/>
-        <w:numPr>
-          <w:ilvl w:val="0"/>
-          <w:numId w:val="3"/>
-        </w:numPr>
-      </w:pPr>
-      <w:r>
-        <w:t>Pour afficher des chiffres romains dans une liste ordonn</w:t>
-      </w:r>
-      <w:r>
-        <w:rPr>
-          <w:rFonts w:ascii="Calibri" w:hAnsi="Calibri" w:cs="Calibri"/>
-        </w:rPr>
-        <w:t>é</w:t>
-      </w:r>
-      <w:r>
-        <w:t>e, utilisez `</w:t>
-      </w:r>
-      <w:proofErr w:type="spellStart"/>
-      <w:r>
-        <w:t>list</w:t>
-      </w:r>
-      <w:proofErr w:type="spellEnd"/>
-      <w:r>
-        <w:t xml:space="preserve">-style-type: </w:t>
-      </w:r>
-      <w:proofErr w:type="spellStart"/>
-      <w:r>
-        <w:t>upper</w:t>
-      </w:r>
-      <w:proofErr w:type="spellEnd"/>
-      <w:r>
-        <w:t>-roman`. Pour remplacer les puces par des ast</w:t>
-      </w:r>
-      <w:r>
-        <w:rPr>
-          <w:rFonts w:ascii="Calibri" w:hAnsi="Calibri" w:cs="Calibri"/>
-        </w:rPr>
-        <w:t>é</w:t>
-      </w:r>
-      <w:r>
-        <w:t>risques dans une liste non ordonn</w:t>
-      </w:r>
-      <w:r>
-        <w:rPr>
-          <w:rFonts w:ascii="Calibri" w:hAnsi="Calibri" w:cs="Calibri"/>
-        </w:rPr>
-        <w:t>é</w:t>
-      </w:r>
-      <w:r>
-        <w:t>e, utilisez `</w:t>
-      </w:r>
-      <w:proofErr w:type="spellStart"/>
-      <w:r>
-        <w:t>list</w:t>
-      </w:r>
-      <w:proofErr w:type="spellEnd"/>
-      <w:r>
-        <w:t>-style-type: "*"` avec un pseudo-</w:t>
-      </w:r>
-      <w:r>
-        <w:rPr>
-          <w:rFonts w:ascii="Calibri" w:hAnsi="Calibri" w:cs="Calibri"/>
-        </w:rPr>
-        <w:t>é</w:t>
-      </w:r>
-      <w:r>
-        <w:t>l</w:t>
-      </w:r>
-      <w:r>
-        <w:rPr>
-          <w:rFonts w:ascii="Calibri" w:hAnsi="Calibri" w:cs="Calibri"/>
-        </w:rPr>
-        <w:t>é</w:t>
-      </w:r>
-      <w:r>
-        <w:t>ment.</w:t>
-      </w:r>
-    </w:p>
-    <w:p>
-      <w:pPr>
         <w:ind w:left="360"/>
       </w:pPr>
       <w:r>
-        <w:t>Voici comment procéder en HTML et CSS:</w:t>
+        <w:t xml:space="preserve">Voici comment procéder </w:t>
+      </w:r>
+      <w:r>
+        <w:t>en HTML</w:t>
       </w:r>
     </w:p>
     <w:p>
@@ -109,32 +31,16 @@
       <w:proofErr w:type="gramEnd"/>
     </w:p>
     <w:p>
-      <w:r>
-        <w:t>Utilisez la propriété CSS `</w:t>
-      </w:r>
-      <w:proofErr w:type="spellStart"/>
-      <w:r>
-        <w:t>list</w:t>
-      </w:r>
-      <w:proofErr w:type="spellEnd"/>
-      <w:r>
-        <w:t xml:space="preserve">-style-type: </w:t>
-      </w:r>
-      <w:proofErr w:type="spellStart"/>
-      <w:r>
-        <w:t>upper</w:t>
-      </w:r>
-      <w:proofErr w:type="spellEnd"/>
-      <w:r>
-        <w:t>-roman`:</w:t>
-      </w:r>
-    </w:p>
-    <w:p>
-      <w:r>
-        <w:t xml:space="preserve">        </w:t>
-      </w:r>
-      <w:r>
-        <w:t>```html</w:t>
+      <w:bookmarkStart w:id="0" w:name="_GoBack"/>
+      <w:bookmarkEnd w:id="0"/>
+      <w:r>
+        <w:t xml:space="preserve">        « </w:t>
+      </w:r>
+      <w:r>
+        <w:t>html</w:t>
+      </w:r>
+      <w:r>
+        <w:t> »</w:t>
       </w:r>
     </w:p>
     <w:p>
@@ -224,58 +130,41 @@
         <w:ind w:left="360"/>
       </w:pPr>
       <w:r>
-        <w:t>```</w:t>
+        <w:t>« </w:t>
+      </w:r>
+      <w:proofErr w:type="gramStart"/>
+      <w:r>
+        <w:t>html</w:t>
+      </w:r>
+      <w:proofErr w:type="gramEnd"/>
+      <w:r>
+        <w:t> »</w:t>
       </w:r>
     </w:p>
     <w:p>
       <w:pPr>
         <w:ind w:left="360"/>
       </w:pPr>
-      <w:bookmarkStart w:id="0" w:name="_GoBack"/>
-      <w:bookmarkEnd w:id="0"/>
-      <w:r>
-        <w:t>```</w:t>
-      </w:r>
-      <w:proofErr w:type="spellStart"/>
-      <w:r>
-        <w:t>css</w:t>
-      </w:r>
-      <w:proofErr w:type="spellEnd"/>
-    </w:p>
-    <w:p>
-      <w:pPr>
-        <w:ind w:left="360"/>
-      </w:pPr>
-      <w:proofErr w:type="gramStart"/>
-      <w:r>
-        <w:t>.romaine</w:t>
-      </w:r>
-      <w:proofErr w:type="gramEnd"/>
-      <w:r>
-        <w:t xml:space="preserve"> {</w:t>
-      </w:r>
-    </w:p>
-    <w:p>
-      <w:pPr>
-        <w:ind w:left="360"/>
-      </w:pPr>
+      <w:r>
+        <w:t>&lt;</w:t>
+      </w:r>
       <w:proofErr w:type="spellStart"/>
       <w:proofErr w:type="gramStart"/>
       <w:r>
-        <w:t>list</w:t>
+        <w:t>ul</w:t>
       </w:r>
       <w:proofErr w:type="spellEnd"/>
       <w:proofErr w:type="gramEnd"/>
       <w:r>
-        <w:t xml:space="preserve">-style-type: </w:t>
+        <w:t xml:space="preserve"> class="</w:t>
       </w:r>
       <w:proofErr w:type="spellStart"/>
       <w:r>
-        <w:t>upper</w:t>
+        <w:t>asterisque</w:t>
       </w:r>
       <w:proofErr w:type="spellEnd"/>
       <w:r>
-        <w:t>-roman;</w:t>
+        <w:t>"&gt;</w:t>
       </w:r>
     </w:p>
     <w:p>
@@ -283,7 +172,15 @@
         <w:ind w:left="360"/>
       </w:pPr>
       <w:r>
-        <w:t>}</w:t>
+        <w:t>&lt;</w:t>
+      </w:r>
+      <w:proofErr w:type="gramStart"/>
+      <w:r>
+        <w:t>li</w:t>
+      </w:r>
+      <w:proofErr w:type="gramEnd"/>
+      <w:r>
+        <w:t>&gt;Premier point&lt;/li&gt;</w:t>
       </w:r>
     </w:p>
     <w:p>
@@ -291,7 +188,47 @@
         <w:ind w:left="360"/>
       </w:pPr>
       <w:r>
-        <w:t>```</w:t>
+        <w:t>&lt;</w:t>
+      </w:r>
+      <w:proofErr w:type="gramStart"/>
+      <w:r>
+        <w:t>li</w:t>
+      </w:r>
+      <w:proofErr w:type="gramEnd"/>
+      <w:r>
+        <w:t>&gt;Deuxième point&lt;/li&gt;</w:t>
+      </w:r>
+    </w:p>
+    <w:p>
+      <w:pPr>
+        <w:ind w:left="360"/>
+      </w:pPr>
+      <w:r>
+        <w:t>&lt;</w:t>
+      </w:r>
+      <w:proofErr w:type="gramStart"/>
+      <w:r>
+        <w:t>li</w:t>
+      </w:r>
+      <w:proofErr w:type="gramEnd"/>
+      <w:r>
+        <w:t>&gt;Troisième point&lt;/li&gt;</w:t>
+      </w:r>
+    </w:p>
+    <w:p>
+      <w:pPr>
+        <w:ind w:left="360"/>
+      </w:pPr>
+      <w:r>
+        <w:t>&lt;/</w:t>
+      </w:r>
+      <w:proofErr w:type="spellStart"/>
+      <w:r>
+        <w:t>ul</w:t>
+      </w:r>
+      <w:proofErr w:type="spellEnd"/>
+      <w:r>
+        <w:t>&gt;</w:t>
       </w:r>
     </w:p>
     <w:p/>
@@ -299,726 +236,6 @@
       <w:pPr>
         <w:ind w:left="360"/>
       </w:pPr>
-      <w:r>
-        <w:rPr>
-          <w:rFonts w:ascii="Segoe UI Symbol" w:hAnsi="Segoe UI Symbol" w:cs="Segoe UI Symbol"/>
-        </w:rPr>
-        <w:t>🔹</w:t>
-      </w:r>
-      <w:r>
-        <w:t xml:space="preserve"> Résultat:</w:t>
-      </w:r>
-    </w:p>
-    <w:p>
-      <w:pPr>
-        <w:ind w:left="360"/>
-      </w:pPr>
-      <w:r>
-        <w:t>Introduction</w:t>
-      </w:r>
-    </w:p>
-    <w:p>
-      <w:pPr>
-        <w:ind w:left="360"/>
-      </w:pPr>
-      <w:r>
-        <w:t>Développement</w:t>
-      </w:r>
-    </w:p>
-    <w:p>
-      <w:pPr>
-        <w:ind w:left="360"/>
-      </w:pPr>
-      <w:r>
-        <w:t>Conclusion</w:t>
-      </w:r>
-    </w:p>
-    <w:p/>
-    <w:p>
-      <w:pPr>
-        <w:ind w:left="360"/>
-      </w:pPr>
-      <w:r>
-        <w:t>---</w:t>
-      </w:r>
-    </w:p>
-    <w:p/>
-    <w:p>
-      <w:pPr>
-        <w:ind w:left="360"/>
-      </w:pPr>
-      <w:r>
-        <w:t>*2️</w:t>
-      </w:r>
-      <w:r>
-        <w:rPr>
-          <w:rFonts w:ascii="Tahoma" w:hAnsi="Tahoma" w:cs="Tahoma"/>
-        </w:rPr>
-        <w:t>⃣</w:t>
-      </w:r>
-      <w:r>
-        <w:t xml:space="preserve"> Listes non ordonnées avec astérisques (</w:t>
-      </w:r>
-      <w:proofErr w:type="gramStart"/>
-      <w:r>
-        <w:t>*)*</w:t>
-      </w:r>
-      <w:proofErr w:type="gramEnd"/>
-    </w:p>
-    <w:p/>
-    <w:p>
-      <w:pPr>
-        <w:ind w:left="360"/>
-      </w:pPr>
-      <w:r>
-        <w:t xml:space="preserve">Les puces par défaut sont des cercles. Pour les remplacer par des astérisques, il faut masquer les puces et insérer un astérisque via un pseudo-élément </w:t>
-      </w:r>
-      <w:proofErr w:type="gramStart"/>
-      <w:r>
-        <w:t>`::</w:t>
-      </w:r>
-      <w:proofErr w:type="spellStart"/>
-      <w:proofErr w:type="gramEnd"/>
-      <w:r>
-        <w:t>before</w:t>
-      </w:r>
-      <w:proofErr w:type="spellEnd"/>
-      <w:r>
-        <w:t>`:</w:t>
-      </w:r>
-    </w:p>
-    <w:p/>
-    <w:p>
-      <w:pPr>
-        <w:ind w:left="360"/>
-      </w:pPr>
-      <w:r>
-        <w:t>```html</w:t>
-      </w:r>
-    </w:p>
-    <w:p>
-      <w:pPr>
-        <w:ind w:left="360"/>
-      </w:pPr>
-      <w:r>
-        <w:lastRenderedPageBreak/>
-        <w:t>&lt;</w:t>
-      </w:r>
-      <w:proofErr w:type="spellStart"/>
-      <w:proofErr w:type="gramStart"/>
-      <w:r>
-        <w:t>ul</w:t>
-      </w:r>
-      <w:proofErr w:type="spellEnd"/>
-      <w:proofErr w:type="gramEnd"/>
-      <w:r>
-        <w:t xml:space="preserve"> class="</w:t>
-      </w:r>
-      <w:proofErr w:type="spellStart"/>
-      <w:r>
-        <w:t>asterisque</w:t>
-      </w:r>
-      <w:proofErr w:type="spellEnd"/>
-      <w:r>
-        <w:t>"&gt;</w:t>
-      </w:r>
-    </w:p>
-    <w:p>
-      <w:pPr>
-        <w:ind w:left="360"/>
-      </w:pPr>
-      <w:r>
-        <w:t>&lt;</w:t>
-      </w:r>
-      <w:proofErr w:type="gramStart"/>
-      <w:r>
-        <w:t>li</w:t>
-      </w:r>
-      <w:proofErr w:type="gramEnd"/>
-      <w:r>
-        <w:t>&gt;Premier point&lt;/li&gt;</w:t>
-      </w:r>
-    </w:p>
-    <w:p>
-      <w:pPr>
-        <w:ind w:left="360"/>
-      </w:pPr>
-      <w:r>
-        <w:t>&lt;</w:t>
-      </w:r>
-      <w:proofErr w:type="gramStart"/>
-      <w:r>
-        <w:t>li</w:t>
-      </w:r>
-      <w:proofErr w:type="gramEnd"/>
-      <w:r>
-        <w:t>&gt;Deuxième point&lt;/li&gt;</w:t>
-      </w:r>
-    </w:p>
-    <w:p>
-      <w:pPr>
-        <w:ind w:left="360"/>
-      </w:pPr>
-      <w:r>
-        <w:t>&lt;</w:t>
-      </w:r>
-      <w:proofErr w:type="gramStart"/>
-      <w:r>
-        <w:t>li</w:t>
-      </w:r>
-      <w:proofErr w:type="gramEnd"/>
-      <w:r>
-        <w:t>&gt;Troisième point&lt;/li&gt;</w:t>
-      </w:r>
-    </w:p>
-    <w:p>
-      <w:pPr>
-        <w:ind w:left="360"/>
-      </w:pPr>
-      <w:r>
-        <w:t>&lt;/</w:t>
-      </w:r>
-      <w:proofErr w:type="spellStart"/>
-      <w:r>
-        <w:t>ul</w:t>
-      </w:r>
-      <w:proofErr w:type="spellEnd"/>
-      <w:r>
-        <w:t>&gt;</w:t>
-      </w:r>
-    </w:p>
-    <w:p>
-      <w:pPr>
-        <w:ind w:left="360"/>
-        <w:rPr>
-          <w:lang w:val="en-US"/>
-        </w:rPr>
-      </w:pPr>
-      <w:r>
-        <w:rPr>
-          <w:lang w:val="en-US"/>
-        </w:rPr>
-        <w:t>```</w:t>
-      </w:r>
-    </w:p>
-    <w:p>
-      <w:pPr>
-        <w:rPr>
-          <w:lang w:val="en-US"/>
-        </w:rPr>
-      </w:pPr>
-    </w:p>
-    <w:p>
-      <w:pPr>
-        <w:ind w:left="360"/>
-        <w:rPr>
-          <w:lang w:val="en-US"/>
-        </w:rPr>
-      </w:pPr>
-      <w:r>
-        <w:rPr>
-          <w:lang w:val="en-US"/>
-        </w:rPr>
-        <w:t>```</w:t>
-      </w:r>
-      <w:proofErr w:type="spellStart"/>
-      <w:r>
-        <w:rPr>
-          <w:lang w:val="en-US"/>
-        </w:rPr>
-        <w:t>css</w:t>
-      </w:r>
-      <w:proofErr w:type="spellEnd"/>
-    </w:p>
-    <w:p>
-      <w:pPr>
-        <w:ind w:left="360"/>
-        <w:rPr>
-          <w:lang w:val="en-US"/>
-        </w:rPr>
-      </w:pPr>
-      <w:r>
-        <w:rPr>
-          <w:lang w:val="en-US"/>
-        </w:rPr>
-        <w:t>.</w:t>
-      </w:r>
-      <w:proofErr w:type="spellStart"/>
-      <w:r>
-        <w:rPr>
-          <w:lang w:val="en-US"/>
-        </w:rPr>
-        <w:t>asterisque</w:t>
-      </w:r>
-      <w:proofErr w:type="spellEnd"/>
-      <w:r>
-        <w:rPr>
-          <w:lang w:val="en-US"/>
-        </w:rPr>
-        <w:t xml:space="preserve"> {</w:t>
-      </w:r>
-    </w:p>
-    <w:p>
-      <w:pPr>
-        <w:ind w:left="360"/>
-        <w:rPr>
-          <w:lang w:val="en-US"/>
-        </w:rPr>
-      </w:pPr>
-      <w:proofErr w:type="gramStart"/>
-      <w:r>
-        <w:rPr>
-          <w:lang w:val="en-US"/>
-        </w:rPr>
-        <w:t>list-style-type</w:t>
-      </w:r>
-      <w:proofErr w:type="gramEnd"/>
-      <w:r>
-        <w:rPr>
-          <w:lang w:val="en-US"/>
-        </w:rPr>
-        <w:t>: none;</w:t>
-      </w:r>
-    </w:p>
-    <w:p>
-      <w:pPr>
-        <w:ind w:left="360"/>
-        <w:rPr>
-          <w:lang w:val="en-US"/>
-        </w:rPr>
-      </w:pPr>
-      <w:proofErr w:type="gramStart"/>
-      <w:r>
-        <w:rPr>
-          <w:lang w:val="en-US"/>
-        </w:rPr>
-        <w:t>padding-left</w:t>
-      </w:r>
-      <w:proofErr w:type="gramEnd"/>
-      <w:r>
-        <w:rPr>
-          <w:lang w:val="en-US"/>
-        </w:rPr>
-        <w:t>: 0;</w:t>
-      </w:r>
-    </w:p>
-    <w:p>
-      <w:pPr>
-        <w:ind w:left="360"/>
-        <w:rPr>
-          <w:lang w:val="en-US"/>
-        </w:rPr>
-      </w:pPr>
-      <w:r>
-        <w:rPr>
-          <w:lang w:val="en-US"/>
-        </w:rPr>
-        <w:t>}</w:t>
-      </w:r>
-    </w:p>
-    <w:p>
-      <w:pPr>
-        <w:rPr>
-          <w:lang w:val="en-US"/>
-        </w:rPr>
-      </w:pPr>
-    </w:p>
-    <w:p>
-      <w:pPr>
-        <w:ind w:left="360"/>
-        <w:rPr>
-          <w:lang w:val="en-US"/>
-        </w:rPr>
-      </w:pPr>
-      <w:r>
-        <w:rPr>
-          <w:lang w:val="en-US"/>
-        </w:rPr>
-        <w:t>.</w:t>
-      </w:r>
-      <w:proofErr w:type="spellStart"/>
-      <w:r>
-        <w:rPr>
-          <w:lang w:val="en-US"/>
-        </w:rPr>
-        <w:t>asterisque</w:t>
-      </w:r>
-      <w:proofErr w:type="spellEnd"/>
-      <w:r>
-        <w:rPr>
-          <w:lang w:val="en-US"/>
-        </w:rPr>
-        <w:t xml:space="preserve"> li::before {</w:t>
-      </w:r>
-    </w:p>
-    <w:p>
-      <w:pPr>
-        <w:ind w:left="360"/>
-        <w:rPr>
-          <w:lang w:val="en-US"/>
-        </w:rPr>
-      </w:pPr>
-      <w:proofErr w:type="gramStart"/>
-      <w:r>
-        <w:rPr>
-          <w:lang w:val="en-US"/>
-        </w:rPr>
-        <w:t>content</w:t>
-      </w:r>
-      <w:proofErr w:type="gramEnd"/>
-      <w:r>
-        <w:rPr>
-          <w:lang w:val="en-US"/>
-        </w:rPr>
-        <w:t>: "* ";</w:t>
-      </w:r>
-    </w:p>
-    <w:p>
-      <w:pPr>
-        <w:ind w:left="360"/>
-        <w:rPr>
-          <w:lang w:val="en-US"/>
-        </w:rPr>
-      </w:pPr>
-      <w:proofErr w:type="gramStart"/>
-      <w:r>
-        <w:rPr>
-          <w:lang w:val="en-US"/>
-        </w:rPr>
-        <w:t>color</w:t>
-      </w:r>
-      <w:proofErr w:type="gramEnd"/>
-      <w:r>
-        <w:rPr>
-          <w:lang w:val="en-US"/>
-        </w:rPr>
-        <w:t>: black;</w:t>
-      </w:r>
-    </w:p>
-    <w:p>
-      <w:pPr>
-        <w:ind w:left="360"/>
-      </w:pPr>
-      <w:r>
-        <w:t>}</w:t>
-      </w:r>
-    </w:p>
-    <w:p>
-      <w:pPr>
-        <w:ind w:left="360"/>
-      </w:pPr>
-      <w:r>
-        <w:t>```</w:t>
-      </w:r>
-    </w:p>
-    <w:p/>
-    <w:p>
-      <w:pPr>
-        <w:ind w:left="360"/>
-      </w:pPr>
-      <w:r>
-        <w:rPr>
-          <w:rFonts w:ascii="Segoe UI Symbol" w:hAnsi="Segoe UI Symbol" w:cs="Segoe UI Symbol"/>
-        </w:rPr>
-        <w:t>🔹</w:t>
-      </w:r>
-      <w:r>
-        <w:t xml:space="preserve"> Résultat:</w:t>
-      </w:r>
-    </w:p>
-    <w:p>
-      <w:pPr>
-        <w:ind w:left="360"/>
-      </w:pPr>
-      <w:r>
-        <w:t>Premier point</w:t>
-      </w:r>
-    </w:p>
-    <w:p>
-      <w:pPr>
-        <w:ind w:left="360"/>
-      </w:pPr>
-      <w:r>
-        <w:t>Deuxième point</w:t>
-      </w:r>
-    </w:p>
-    <w:p>
-      <w:pPr>
-        <w:ind w:left="360"/>
-      </w:pPr>
-      <w:r>
-        <w:t>Troisième point</w:t>
-      </w:r>
-    </w:p>
-    <w:p/>
-    <w:p>
-      <w:pPr>
-        <w:ind w:left="360"/>
-      </w:pPr>
-      <w:r>
-        <w:t>---</w:t>
-      </w:r>
-    </w:p>
-    <w:p/>
-    <w:p>
-      <w:pPr>
-        <w:ind w:left="360"/>
-      </w:pPr>
-      <w:r>
-        <w:t>*</w:t>
-      </w:r>
-      <w:r>
-        <w:rPr>
-          <w:rFonts w:ascii="Calibri" w:hAnsi="Calibri" w:cs="Calibri"/>
-        </w:rPr>
-        <w:t>🧠</w:t>
-      </w:r>
-      <w:r>
-        <w:t xml:space="preserve"> Astuces supplémentaires*</w:t>
-      </w:r>
-    </w:p>
-    <w:p/>
-    <w:p>
-      <w:pPr>
-        <w:ind w:left="1080"/>
-      </w:pPr>
-      <w:r>
-        <w:t>Pour des chiffres romains minuscules: `</w:t>
-      </w:r>
-      <w:proofErr w:type="spellStart"/>
-      <w:r>
-        <w:t>list</w:t>
-      </w:r>
-      <w:proofErr w:type="spellEnd"/>
-      <w:r>
-        <w:t xml:space="preserve">-style-type: </w:t>
-      </w:r>
-      <w:proofErr w:type="spellStart"/>
-      <w:r>
-        <w:t>lower</w:t>
-      </w:r>
-      <w:proofErr w:type="spellEnd"/>
-      <w:r>
-        <w:t>-roman`</w:t>
-      </w:r>
-    </w:p>
-    <w:p>
-      <w:pPr>
-        <w:ind w:left="1080"/>
-      </w:pPr>
-      <w:r>
-        <w:t xml:space="preserve">Pour personnaliser encore plus les puces (icônes, </w:t>
-      </w:r>
-      <w:proofErr w:type="spellStart"/>
-      <w:r>
-        <w:t>emojis</w:t>
-      </w:r>
-      <w:proofErr w:type="spellEnd"/>
-      <w:r>
-        <w:t xml:space="preserve">, etc.), utilisez `content` dans </w:t>
-      </w:r>
-      <w:proofErr w:type="gramStart"/>
-      <w:r>
-        <w:t>`::</w:t>
-      </w:r>
-      <w:proofErr w:type="spellStart"/>
-      <w:proofErr w:type="gramEnd"/>
-      <w:r>
-        <w:t>before</w:t>
-      </w:r>
-      <w:proofErr w:type="spellEnd"/>
-      <w:r>
-        <w:t>`</w:t>
-      </w:r>
-    </w:p>
-    <w:p>
-      <w:pPr>
-        <w:ind w:left="1080"/>
-      </w:pPr>
-      <w:r>
-        <w:lastRenderedPageBreak/>
-        <w:t>Pour appliquer ces styles à toutes les listes sans classe, utilisez `</w:t>
-      </w:r>
-      <w:proofErr w:type="spellStart"/>
-      <w:r>
-        <w:t>ol</w:t>
-      </w:r>
-      <w:proofErr w:type="spellEnd"/>
-      <w:r>
-        <w:t>` ou `</w:t>
-      </w:r>
-      <w:proofErr w:type="spellStart"/>
-      <w:r>
-        <w:t>ul</w:t>
-      </w:r>
-      <w:proofErr w:type="spellEnd"/>
-      <w:r>
-        <w:t>` directement dans le CSS</w:t>
-      </w:r>
-    </w:p>
-    <w:p/>
-    <w:p>
-      <w:pPr>
-        <w:ind w:left="360"/>
-      </w:pPr>
-      <w:r>
-        <w:t>---</w:t>
-      </w:r>
-    </w:p>
-    <w:p/>
-    <w:p>
-      <w:pPr>
-        <w:ind w:left="360"/>
-      </w:pPr>
-      <w:r>
-        <w:t>Sources:</w:t>
-      </w:r>
-    </w:p>
-    <w:p>
-      <w:pPr>
-        <w:ind w:left="1080"/>
-      </w:pPr>
-      <w:r>
-        <w:t>[MDN sur `&lt;ol&gt;</w:t>
-      </w:r>
-      <w:proofErr w:type="gramStart"/>
-      <w:r>
-        <w:t>`](</w:t>
-      </w:r>
-      <w:proofErr w:type="gramEnd"/>
-      <w:r>
-        <w:t>https://developer.mozilla.org/fr/docs/Web/HTML/Reference/Elements/ol)⁽¹⁾</w:t>
-      </w:r>
-    </w:p>
-    <w:p>
-      <w:pPr>
-        <w:ind w:left="1080"/>
-      </w:pPr>
-      <w:r>
-        <w:t>[</w:t>
-      </w:r>
-      <w:proofErr w:type="spellStart"/>
-      <w:r>
-        <w:t>Wikilivres</w:t>
-      </w:r>
-      <w:proofErr w:type="spellEnd"/>
-      <w:r>
-        <w:t xml:space="preserve"> CSS </w:t>
-      </w:r>
-      <w:proofErr w:type="gramStart"/>
-      <w:r>
-        <w:t>Listes](</w:t>
-      </w:r>
-      <w:proofErr w:type="gramEnd"/>
-      <w:r>
-        <w:t>https://fr.wikibooks.org/wiki/</w:t>
-      </w:r>
-      <w:proofErr w:type="spellStart"/>
-      <w:r>
-        <w:t>Le_langage_CSS</w:t>
-      </w:r>
-      <w:proofErr w:type="spellEnd"/>
-      <w:r>
-        <w:t>/Listes)⁽²⁾</w:t>
-      </w:r>
-    </w:p>
-    <w:p>
-      <w:pPr>
-        <w:ind w:left="1080"/>
-      </w:pPr>
-      <w:r>
-        <w:t>[</w:t>
-      </w:r>
-      <w:proofErr w:type="spellStart"/>
-      <w:r>
-        <w:t>Letecode</w:t>
-      </w:r>
-      <w:proofErr w:type="spellEnd"/>
-      <w:r>
-        <w:t xml:space="preserve"> – Tutoriel CSS </w:t>
-      </w:r>
-      <w:proofErr w:type="gramStart"/>
-      <w:r>
-        <w:t>Listes](</w:t>
-      </w:r>
-      <w:proofErr w:type="gramEnd"/>
-      <w:r>
-        <w:t>https://www.letecode.com/tutoriels/tutoriel-css/listes-css)⁽³⁾</w:t>
-      </w:r>
-    </w:p>
-    <w:p/>
-    <w:p>
-      <w:pPr>
-        <w:ind w:left="360"/>
-      </w:pPr>
-      <w:r>
-        <w:t>Souhaitez-vous que je vous génère un exemple complet en HTML/CSS prêt à copier-coller?</w:t>
-      </w:r>
-    </w:p>
-    <w:p/>
-    <w:p>
-      <w:pPr>
-        <w:ind w:left="360"/>
-      </w:pPr>
-      <w:r>
-        <w:t>--------</w:t>
-      </w:r>
-    </w:p>
-    <w:p>
-      <w:pPr>
-        <w:ind w:left="360"/>
-      </w:pPr>
-      <w:r>
-        <w:t>[1] &lt;</w:t>
-      </w:r>
-      <w:proofErr w:type="spellStart"/>
-      <w:r>
-        <w:t>ol</w:t>
-      </w:r>
-      <w:proofErr w:type="spellEnd"/>
-      <w:r>
-        <w:t>&gt;: l'élément de liste ordonnée - HTML | MDN (https://developer.mozilla.org/fr/docs/Web/HTML/Reference/Elements/ol)</w:t>
-      </w:r>
-    </w:p>
-    <w:p>
-      <w:pPr>
-        <w:ind w:left="360"/>
-      </w:pPr>
-      <w:r>
-        <w:t xml:space="preserve">[2] Le langage CSS/Listes — </w:t>
-      </w:r>
-      <w:proofErr w:type="spellStart"/>
-      <w:r>
-        <w:t>Wikilivres</w:t>
-      </w:r>
-      <w:proofErr w:type="spellEnd"/>
-      <w:r>
-        <w:t xml:space="preserve"> - </w:t>
-      </w:r>
-      <w:proofErr w:type="spellStart"/>
-      <w:r>
-        <w:t>Wikibooks</w:t>
-      </w:r>
-      <w:proofErr w:type="spellEnd"/>
-      <w:r>
-        <w:t xml:space="preserve"> (https://fr.wikibooks.org/wiki/Le_langage_CSS/Listes)</w:t>
-      </w:r>
-    </w:p>
-    <w:p>
-      <w:pPr>
-        <w:ind w:left="360"/>
-      </w:pPr>
-      <w:r>
-        <w:t xml:space="preserve">[3] Formatage des listes ordonnées et non ordonnées en CSS - </w:t>
-      </w:r>
-      <w:proofErr w:type="spellStart"/>
-      <w:r>
-        <w:t>Letecode</w:t>
-      </w:r>
-      <w:proofErr w:type="spellEnd"/>
-      <w:r>
-        <w:t xml:space="preserve"> (https://www.letecode.com/tutoriels/tutoriel-css/listes-css)</w:t>
-      </w:r>
     </w:p>
     <w:sectPr>
       <w:pgSz w:w="11906" w:h="16838"/>

</xml_diff>